<commit_message>
se322-pz - bussiness rules added
</commit_message>
<xml_diff>
--- a/se322/se322-pz-nikola_tasic_3698/se322-pz-nikola_tasic_3698-uzorak_kataloga_poslovnih_pravila.docx
+++ b/se322/se322-pz-nikola_tasic_3698/se322-pz-nikola_tasic_3698-uzorak_kataloga_poslovnih_pravila.docx
@@ -6,8 +6,8 @@
       <w:pPr>
         <w:pStyle w:val="2"/>
         <w:rPr>
-          <w:rFonts w:hint="default" w:ascii="Arial" w:hAnsi="Arial" w:cs="Arial"/>
-          <w:lang w:val="en"/>
+          <w:rFonts w:ascii="Arial" w:hAnsi="Arial" w:cs="Arial"/>
+          <w:lang w:val="sr-Latn-RS"/>
         </w:rPr>
       </w:pPr>
       <w:r>
@@ -24,37 +24,8 @@
         </w:rPr>
         <w:t>AskDoc</w:t>
       </w:r>
-    </w:p>
-    <w:p>
-      <w:pPr>
-        <w:rPr>
-          <w:rFonts w:ascii="Arial" w:hAnsi="Arial" w:cs="Arial"/>
-          <w:lang w:val="sr-Latn-RS"/>
-        </w:rPr>
-      </w:pPr>
-    </w:p>
-    <w:p>
-      <w:pPr>
-        <w:rPr>
-          <w:rFonts w:ascii="Arial" w:hAnsi="Arial" w:cs="Arial"/>
-          <w:lang w:val="sr-Latn-RS"/>
-        </w:rPr>
-      </w:pPr>
-      <w:r>
-        <w:rPr>
-          <w:rFonts w:ascii="Arial" w:hAnsi="Arial" w:cs="Arial"/>
-          <w:lang w:val="sr-Latn-RS"/>
-        </w:rPr>
-        <w:t>Primer:</w:t>
-      </w:r>
-    </w:p>
-    <w:p>
-      <w:pPr>
-        <w:rPr>
-          <w:rFonts w:ascii="Arial" w:hAnsi="Arial" w:cs="Arial"/>
-          <w:lang w:val="sr-Latn-RS"/>
-        </w:rPr>
-      </w:pPr>
+      <w:bookmarkStart w:id="0" w:name="_GoBack"/>
+      <w:bookmarkEnd w:id="0"/>
     </w:p>
     <w:tbl>
       <w:tblPr>
@@ -94,12 +65,6 @@
             <w:insideH w:val="single" w:color="BEBEBE" w:themeColor="background1" w:themeShade="BF" w:sz="4" w:space="0"/>
             <w:insideV w:val="single" w:color="BEBEBE" w:themeColor="background1" w:themeShade="BF" w:sz="4" w:space="0"/>
           </w:tblBorders>
-          <w:tblCellMar>
-            <w:top w:w="0" w:type="dxa"/>
-            <w:left w:w="108" w:type="dxa"/>
-            <w:bottom w:w="0" w:type="dxa"/>
-            <w:right w:w="108" w:type="dxa"/>
-          </w:tblCellMar>
         </w:tblPrEx>
         <w:tc>
           <w:tcPr>
@@ -247,12 +212,6 @@
             <w:insideH w:val="single" w:color="BEBEBE" w:themeColor="background1" w:themeShade="BF" w:sz="4" w:space="0"/>
             <w:insideV w:val="single" w:color="BEBEBE" w:themeColor="background1" w:themeShade="BF" w:sz="4" w:space="0"/>
           </w:tblBorders>
-          <w:tblCellMar>
-            <w:top w:w="0" w:type="dxa"/>
-            <w:left w:w="108" w:type="dxa"/>
-            <w:bottom w:w="0" w:type="dxa"/>
-            <w:right w:w="108" w:type="dxa"/>
-          </w:tblCellMar>
         </w:tblPrEx>
         <w:tc>
           <w:tcPr>
@@ -292,12 +251,1128 @@
               <w:spacing w:line="240" w:lineRule="exact"/>
               <w:ind w:left="91" w:right="99"/>
               <w:rPr>
-                <w:rFonts w:ascii="Arial" w:hAnsi="Arial" w:cs="Arial"/>
-                <w:sz w:val="22"/>
-                <w:szCs w:val="22"/>
-                <w:lang w:val="sr-Latn-RS"/>
-              </w:rPr>
-            </w:pPr>
+                <w:rFonts w:hint="default" w:ascii="Arial" w:hAnsi="Arial" w:cs="Arial"/>
+                <w:sz w:val="22"/>
+                <w:szCs w:val="22"/>
+                <w:lang w:val="en"/>
+              </w:rPr>
+            </w:pPr>
+            <w:r>
+              <w:rPr>
+                <w:rFonts w:hint="default" w:ascii="Arial" w:hAnsi="Arial" w:cs="Arial"/>
+                <w:sz w:val="22"/>
+                <w:szCs w:val="22"/>
+                <w:lang w:val="en"/>
+              </w:rPr>
+              <w:t>Korisnikove informacije se ne prikazuju bez njegovog eksplicitnog odabira.</w:t>
+            </w:r>
+          </w:p>
+        </w:tc>
+        <w:tc>
+          <w:tcPr>
+            <w:tcW w:w="1620" w:type="dxa"/>
+            <w:shd w:val="clear" w:color="auto" w:fill="F1F1F1" w:themeFill="background1" w:themeFillShade="F2"/>
+          </w:tcPr>
+          <w:p>
+            <w:pPr>
+              <w:pStyle w:val="17"/>
+              <w:spacing w:line="240" w:lineRule="exact"/>
+              <w:ind w:left="81" w:right="103"/>
+              <w:rPr>
+                <w:rFonts w:ascii="Arial" w:hAnsi="Arial" w:cs="Arial"/>
+                <w:sz w:val="22"/>
+                <w:szCs w:val="22"/>
+                <w:lang w:val="sr-Latn-RS"/>
+              </w:rPr>
+            </w:pPr>
+          </w:p>
+        </w:tc>
+        <w:tc>
+          <w:tcPr>
+            <w:tcW w:w="1620" w:type="dxa"/>
+          </w:tcPr>
+          <w:p>
+            <w:pPr>
+              <w:pStyle w:val="17"/>
+              <w:spacing w:line="240" w:lineRule="exact"/>
+              <w:ind w:left="77" w:right="88"/>
+              <w:rPr>
+                <w:rFonts w:ascii="Arial" w:hAnsi="Arial" w:cs="Arial"/>
+                <w:sz w:val="22"/>
+                <w:szCs w:val="22"/>
+                <w:lang w:val="sr-Latn-RS"/>
+              </w:rPr>
+            </w:pPr>
+          </w:p>
+        </w:tc>
+        <w:tc>
+          <w:tcPr>
+            <w:tcW w:w="1844" w:type="dxa"/>
+            <w:shd w:val="clear" w:color="auto" w:fill="F1F1F1" w:themeFill="background1" w:themeFillShade="F2"/>
+          </w:tcPr>
+          <w:p>
+            <w:pPr>
+              <w:pStyle w:val="17"/>
+              <w:spacing w:line="240" w:lineRule="exact"/>
+              <w:ind w:left="92" w:right="98"/>
+              <w:rPr>
+                <w:rFonts w:ascii="Arial" w:hAnsi="Arial" w:cs="Arial"/>
+                <w:sz w:val="22"/>
+                <w:szCs w:val="22"/>
+                <w:lang w:val="sr-Latn-RS"/>
+              </w:rPr>
+            </w:pPr>
+          </w:p>
+        </w:tc>
+      </w:tr>
+      <w:tr>
+        <w:tblPrEx>
+          <w:tblBorders>
+            <w:top w:val="single" w:color="BEBEBE" w:themeColor="background1" w:themeShade="BF" w:sz="4" w:space="0"/>
+            <w:left w:val="single" w:color="BEBEBE" w:themeColor="background1" w:themeShade="BF" w:sz="4" w:space="0"/>
+            <w:bottom w:val="single" w:color="BEBEBE" w:themeColor="background1" w:themeShade="BF" w:sz="4" w:space="0"/>
+            <w:right w:val="single" w:color="BEBEBE" w:themeColor="background1" w:themeShade="BF" w:sz="4" w:space="0"/>
+            <w:insideH w:val="single" w:color="BEBEBE" w:themeColor="background1" w:themeShade="BF" w:sz="4" w:space="0"/>
+            <w:insideV w:val="single" w:color="BEBEBE" w:themeColor="background1" w:themeShade="BF" w:sz="4" w:space="0"/>
+          </w:tblBorders>
+        </w:tblPrEx>
+        <w:tc>
+          <w:tcPr>
+            <w:tcW w:w="1098" w:type="dxa"/>
+            <w:shd w:val="clear" w:color="auto" w:fill="F1F1F1" w:themeFill="background1" w:themeFillShade="F2"/>
+          </w:tcPr>
+          <w:p>
+            <w:pPr>
+              <w:pStyle w:val="17"/>
+              <w:spacing w:line="240" w:lineRule="exact"/>
+              <w:ind w:left="91" w:right="89" w:hanging="1"/>
+              <w:rPr>
+                <w:rFonts w:hint="default" w:ascii="Arial" w:hAnsi="Arial" w:cs="Arial"/>
+                <w:sz w:val="22"/>
+                <w:szCs w:val="22"/>
+                <w:lang w:val="en"/>
+              </w:rPr>
+            </w:pPr>
+            <w:r>
+              <w:rPr>
+                <w:rFonts w:hint="default" w:ascii="Arial" w:hAnsi="Arial" w:cs="Arial"/>
+                <w:sz w:val="22"/>
+                <w:szCs w:val="22"/>
+                <w:lang w:val="en"/>
+              </w:rPr>
+              <w:t>BR-2</w:t>
+            </w:r>
+          </w:p>
+        </w:tc>
+        <w:tc>
+          <w:tcPr>
+            <w:tcW w:w="3690" w:type="dxa"/>
+          </w:tcPr>
+          <w:p>
+            <w:pPr>
+              <w:pStyle w:val="17"/>
+              <w:spacing w:line="240" w:lineRule="exact"/>
+              <w:ind w:left="91" w:right="99"/>
+              <w:rPr>
+                <w:rFonts w:hint="default" w:ascii="Arial" w:hAnsi="Arial" w:cs="Arial"/>
+                <w:sz w:val="22"/>
+                <w:szCs w:val="22"/>
+                <w:lang w:val="en"/>
+              </w:rPr>
+            </w:pPr>
+            <w:r>
+              <w:rPr>
+                <w:rFonts w:hint="default" w:ascii="Arial" w:hAnsi="Arial" w:cs="Arial"/>
+                <w:sz w:val="22"/>
+                <w:szCs w:val="22"/>
+                <w:lang w:val="en"/>
+              </w:rPr>
+              <w:t>Lekar-predavač mora da bude lekar u stalnom radnom odnosu u privatnoj ili državnoj bolnici.</w:t>
+            </w:r>
+          </w:p>
+        </w:tc>
+        <w:tc>
+          <w:tcPr>
+            <w:tcW w:w="1620" w:type="dxa"/>
+            <w:shd w:val="clear" w:color="auto" w:fill="F1F1F1" w:themeFill="background1" w:themeFillShade="F2"/>
+          </w:tcPr>
+          <w:p>
+            <w:pPr>
+              <w:pStyle w:val="17"/>
+              <w:spacing w:line="240" w:lineRule="exact"/>
+              <w:ind w:left="81" w:right="103"/>
+              <w:rPr>
+                <w:rFonts w:ascii="Arial" w:hAnsi="Arial" w:cs="Arial"/>
+                <w:sz w:val="22"/>
+                <w:szCs w:val="22"/>
+                <w:lang w:val="sr-Latn-RS"/>
+              </w:rPr>
+            </w:pPr>
+          </w:p>
+        </w:tc>
+        <w:tc>
+          <w:tcPr>
+            <w:tcW w:w="1620" w:type="dxa"/>
+          </w:tcPr>
+          <w:p>
+            <w:pPr>
+              <w:pStyle w:val="17"/>
+              <w:spacing w:line="240" w:lineRule="exact"/>
+              <w:ind w:left="77" w:right="88"/>
+              <w:rPr>
+                <w:rFonts w:ascii="Arial" w:hAnsi="Arial" w:cs="Arial"/>
+                <w:sz w:val="22"/>
+                <w:szCs w:val="22"/>
+                <w:lang w:val="sr-Latn-RS"/>
+              </w:rPr>
+            </w:pPr>
+          </w:p>
+        </w:tc>
+        <w:tc>
+          <w:tcPr>
+            <w:tcW w:w="1844" w:type="dxa"/>
+            <w:shd w:val="clear" w:color="auto" w:fill="F1F1F1" w:themeFill="background1" w:themeFillShade="F2"/>
+          </w:tcPr>
+          <w:p>
+            <w:pPr>
+              <w:pStyle w:val="17"/>
+              <w:spacing w:line="240" w:lineRule="exact"/>
+              <w:ind w:left="92" w:right="98"/>
+              <w:rPr>
+                <w:rFonts w:ascii="Arial" w:hAnsi="Arial" w:cs="Arial"/>
+                <w:sz w:val="22"/>
+                <w:szCs w:val="22"/>
+                <w:lang w:val="sr-Latn-RS"/>
+              </w:rPr>
+            </w:pPr>
+          </w:p>
+        </w:tc>
+      </w:tr>
+      <w:tr>
+        <w:tblPrEx>
+          <w:tblBorders>
+            <w:top w:val="single" w:color="BEBEBE" w:themeColor="background1" w:themeShade="BF" w:sz="4" w:space="0"/>
+            <w:left w:val="single" w:color="BEBEBE" w:themeColor="background1" w:themeShade="BF" w:sz="4" w:space="0"/>
+            <w:bottom w:val="single" w:color="BEBEBE" w:themeColor="background1" w:themeShade="BF" w:sz="4" w:space="0"/>
+            <w:right w:val="single" w:color="BEBEBE" w:themeColor="background1" w:themeShade="BF" w:sz="4" w:space="0"/>
+            <w:insideH w:val="single" w:color="BEBEBE" w:themeColor="background1" w:themeShade="BF" w:sz="4" w:space="0"/>
+            <w:insideV w:val="single" w:color="BEBEBE" w:themeColor="background1" w:themeShade="BF" w:sz="4" w:space="0"/>
+          </w:tblBorders>
+        </w:tblPrEx>
+        <w:tc>
+          <w:tcPr>
+            <w:tcW w:w="1098" w:type="dxa"/>
+            <w:shd w:val="clear" w:color="auto" w:fill="F1F1F1" w:themeFill="background1" w:themeFillShade="F2"/>
+          </w:tcPr>
+          <w:p>
+            <w:pPr>
+              <w:pStyle w:val="17"/>
+              <w:spacing w:line="240" w:lineRule="exact"/>
+              <w:ind w:left="91" w:right="89" w:hanging="1"/>
+              <w:rPr>
+                <w:rFonts w:hint="default" w:ascii="Arial" w:hAnsi="Arial" w:cs="Arial"/>
+                <w:sz w:val="22"/>
+                <w:szCs w:val="22"/>
+                <w:lang w:val="en"/>
+              </w:rPr>
+            </w:pPr>
+            <w:r>
+              <w:rPr>
+                <w:rFonts w:hint="default" w:ascii="Arial" w:hAnsi="Arial" w:cs="Arial"/>
+                <w:sz w:val="22"/>
+                <w:szCs w:val="22"/>
+                <w:lang w:val="en"/>
+              </w:rPr>
+              <w:t>BR-3</w:t>
+            </w:r>
+          </w:p>
+        </w:tc>
+        <w:tc>
+          <w:tcPr>
+            <w:tcW w:w="3690" w:type="dxa"/>
+          </w:tcPr>
+          <w:p>
+            <w:pPr>
+              <w:pStyle w:val="17"/>
+              <w:spacing w:line="240" w:lineRule="exact"/>
+              <w:ind w:left="91" w:right="99"/>
+              <w:rPr>
+                <w:rFonts w:hint="default" w:ascii="Arial" w:hAnsi="Arial" w:cs="Arial"/>
+                <w:sz w:val="22"/>
+                <w:szCs w:val="22"/>
+                <w:lang w:val="en"/>
+              </w:rPr>
+            </w:pPr>
+            <w:r>
+              <w:rPr>
+                <w:rFonts w:hint="default" w:ascii="Arial" w:hAnsi="Arial" w:cs="Arial"/>
+                <w:sz w:val="22"/>
+                <w:szCs w:val="22"/>
+                <w:lang w:val="en"/>
+              </w:rPr>
+              <w:t>Objave na forumu se mogu kreirati samo u periodu predviđenom za to.</w:t>
+            </w:r>
+          </w:p>
+        </w:tc>
+        <w:tc>
+          <w:tcPr>
+            <w:tcW w:w="1620" w:type="dxa"/>
+            <w:shd w:val="clear" w:color="auto" w:fill="F1F1F1" w:themeFill="background1" w:themeFillShade="F2"/>
+          </w:tcPr>
+          <w:p>
+            <w:pPr>
+              <w:pStyle w:val="17"/>
+              <w:spacing w:line="240" w:lineRule="exact"/>
+              <w:ind w:left="81" w:right="103"/>
+              <w:rPr>
+                <w:rFonts w:ascii="Arial" w:hAnsi="Arial" w:cs="Arial"/>
+                <w:sz w:val="22"/>
+                <w:szCs w:val="22"/>
+                <w:lang w:val="sr-Latn-RS"/>
+              </w:rPr>
+            </w:pPr>
+          </w:p>
+        </w:tc>
+        <w:tc>
+          <w:tcPr>
+            <w:tcW w:w="1620" w:type="dxa"/>
+          </w:tcPr>
+          <w:p>
+            <w:pPr>
+              <w:pStyle w:val="17"/>
+              <w:spacing w:line="240" w:lineRule="exact"/>
+              <w:ind w:left="77" w:right="88"/>
+              <w:rPr>
+                <w:rFonts w:ascii="Arial" w:hAnsi="Arial" w:cs="Arial"/>
+                <w:sz w:val="22"/>
+                <w:szCs w:val="22"/>
+                <w:lang w:val="sr-Latn-RS"/>
+              </w:rPr>
+            </w:pPr>
+          </w:p>
+        </w:tc>
+        <w:tc>
+          <w:tcPr>
+            <w:tcW w:w="1844" w:type="dxa"/>
+            <w:shd w:val="clear" w:color="auto" w:fill="F1F1F1" w:themeFill="background1" w:themeFillShade="F2"/>
+          </w:tcPr>
+          <w:p>
+            <w:pPr>
+              <w:pStyle w:val="17"/>
+              <w:spacing w:line="240" w:lineRule="exact"/>
+              <w:ind w:left="92" w:right="98"/>
+              <w:rPr>
+                <w:rFonts w:ascii="Arial" w:hAnsi="Arial" w:cs="Arial"/>
+                <w:sz w:val="22"/>
+                <w:szCs w:val="22"/>
+                <w:lang w:val="sr-Latn-RS"/>
+              </w:rPr>
+            </w:pPr>
+          </w:p>
+        </w:tc>
+      </w:tr>
+      <w:tr>
+        <w:tblPrEx>
+          <w:tblBorders>
+            <w:top w:val="single" w:color="BEBEBE" w:themeColor="background1" w:themeShade="BF" w:sz="4" w:space="0"/>
+            <w:left w:val="single" w:color="BEBEBE" w:themeColor="background1" w:themeShade="BF" w:sz="4" w:space="0"/>
+            <w:bottom w:val="single" w:color="BEBEBE" w:themeColor="background1" w:themeShade="BF" w:sz="4" w:space="0"/>
+            <w:right w:val="single" w:color="BEBEBE" w:themeColor="background1" w:themeShade="BF" w:sz="4" w:space="0"/>
+            <w:insideH w:val="single" w:color="BEBEBE" w:themeColor="background1" w:themeShade="BF" w:sz="4" w:space="0"/>
+            <w:insideV w:val="single" w:color="BEBEBE" w:themeColor="background1" w:themeShade="BF" w:sz="4" w:space="0"/>
+          </w:tblBorders>
+        </w:tblPrEx>
+        <w:tc>
+          <w:tcPr>
+            <w:tcW w:w="1098" w:type="dxa"/>
+            <w:shd w:val="clear" w:color="auto" w:fill="F1F1F1" w:themeFill="background1" w:themeFillShade="F2"/>
+          </w:tcPr>
+          <w:p>
+            <w:pPr>
+              <w:pStyle w:val="17"/>
+              <w:spacing w:line="240" w:lineRule="exact"/>
+              <w:ind w:left="91" w:right="89" w:hanging="1"/>
+              <w:rPr>
+                <w:rFonts w:hint="default" w:ascii="Arial" w:hAnsi="Arial" w:cs="Arial"/>
+                <w:sz w:val="22"/>
+                <w:szCs w:val="22"/>
+                <w:lang w:val="en"/>
+              </w:rPr>
+            </w:pPr>
+            <w:r>
+              <w:rPr>
+                <w:rFonts w:hint="default" w:ascii="Arial" w:hAnsi="Arial" w:cs="Arial"/>
+                <w:sz w:val="22"/>
+                <w:szCs w:val="22"/>
+                <w:lang w:val="en"/>
+              </w:rPr>
+              <w:t>BR-4</w:t>
+            </w:r>
+          </w:p>
+        </w:tc>
+        <w:tc>
+          <w:tcPr>
+            <w:tcW w:w="3690" w:type="dxa"/>
+          </w:tcPr>
+          <w:p>
+            <w:pPr>
+              <w:pStyle w:val="17"/>
+              <w:spacing w:line="240" w:lineRule="exact"/>
+              <w:ind w:left="91" w:right="99"/>
+              <w:rPr>
+                <w:rFonts w:hint="default" w:ascii="Arial" w:hAnsi="Arial" w:cs="Arial"/>
+                <w:sz w:val="22"/>
+                <w:szCs w:val="22"/>
+                <w:lang w:val="en"/>
+              </w:rPr>
+            </w:pPr>
+            <w:r>
+              <w:rPr>
+                <w:rFonts w:hint="default" w:ascii="Arial" w:hAnsi="Arial" w:cs="Arial"/>
+                <w:sz w:val="22"/>
+                <w:szCs w:val="22"/>
+                <w:lang w:val="en"/>
+              </w:rPr>
+              <w:t>Informacije o lekarima-predavačima moraju biti javno dostupne.</w:t>
+            </w:r>
+          </w:p>
+        </w:tc>
+        <w:tc>
+          <w:tcPr>
+            <w:tcW w:w="1620" w:type="dxa"/>
+            <w:shd w:val="clear" w:color="auto" w:fill="F1F1F1" w:themeFill="background1" w:themeFillShade="F2"/>
+          </w:tcPr>
+          <w:p>
+            <w:pPr>
+              <w:pStyle w:val="17"/>
+              <w:spacing w:line="240" w:lineRule="exact"/>
+              <w:ind w:left="81" w:right="103"/>
+              <w:rPr>
+                <w:rFonts w:ascii="Arial" w:hAnsi="Arial" w:cs="Arial"/>
+                <w:sz w:val="22"/>
+                <w:szCs w:val="22"/>
+                <w:lang w:val="sr-Latn-RS"/>
+              </w:rPr>
+            </w:pPr>
+          </w:p>
+        </w:tc>
+        <w:tc>
+          <w:tcPr>
+            <w:tcW w:w="1620" w:type="dxa"/>
+          </w:tcPr>
+          <w:p>
+            <w:pPr>
+              <w:pStyle w:val="17"/>
+              <w:spacing w:line="240" w:lineRule="exact"/>
+              <w:ind w:left="77" w:right="88"/>
+              <w:rPr>
+                <w:rFonts w:ascii="Arial" w:hAnsi="Arial" w:cs="Arial"/>
+                <w:sz w:val="22"/>
+                <w:szCs w:val="22"/>
+                <w:lang w:val="sr-Latn-RS"/>
+              </w:rPr>
+            </w:pPr>
+          </w:p>
+        </w:tc>
+        <w:tc>
+          <w:tcPr>
+            <w:tcW w:w="1844" w:type="dxa"/>
+            <w:shd w:val="clear" w:color="auto" w:fill="F1F1F1" w:themeFill="background1" w:themeFillShade="F2"/>
+          </w:tcPr>
+          <w:p>
+            <w:pPr>
+              <w:pStyle w:val="17"/>
+              <w:spacing w:line="240" w:lineRule="exact"/>
+              <w:ind w:left="92" w:right="98"/>
+              <w:rPr>
+                <w:rFonts w:ascii="Arial" w:hAnsi="Arial" w:cs="Arial"/>
+                <w:sz w:val="22"/>
+                <w:szCs w:val="22"/>
+                <w:lang w:val="sr-Latn-RS"/>
+              </w:rPr>
+            </w:pPr>
+          </w:p>
+        </w:tc>
+      </w:tr>
+      <w:tr>
+        <w:tblPrEx>
+          <w:tblBorders>
+            <w:top w:val="single" w:color="BEBEBE" w:themeColor="background1" w:themeShade="BF" w:sz="4" w:space="0"/>
+            <w:left w:val="single" w:color="BEBEBE" w:themeColor="background1" w:themeShade="BF" w:sz="4" w:space="0"/>
+            <w:bottom w:val="single" w:color="BEBEBE" w:themeColor="background1" w:themeShade="BF" w:sz="4" w:space="0"/>
+            <w:right w:val="single" w:color="BEBEBE" w:themeColor="background1" w:themeShade="BF" w:sz="4" w:space="0"/>
+            <w:insideH w:val="single" w:color="BEBEBE" w:themeColor="background1" w:themeShade="BF" w:sz="4" w:space="0"/>
+            <w:insideV w:val="single" w:color="BEBEBE" w:themeColor="background1" w:themeShade="BF" w:sz="4" w:space="0"/>
+          </w:tblBorders>
+        </w:tblPrEx>
+        <w:tc>
+          <w:tcPr>
+            <w:tcW w:w="1098" w:type="dxa"/>
+            <w:shd w:val="clear" w:color="auto" w:fill="F1F1F1" w:themeFill="background1" w:themeFillShade="F2"/>
+          </w:tcPr>
+          <w:p>
+            <w:pPr>
+              <w:pStyle w:val="17"/>
+              <w:spacing w:line="240" w:lineRule="exact"/>
+              <w:ind w:left="91" w:right="89" w:hanging="1"/>
+              <w:rPr>
+                <w:rFonts w:hint="default" w:ascii="Arial" w:hAnsi="Arial" w:cs="Arial"/>
+                <w:sz w:val="22"/>
+                <w:szCs w:val="22"/>
+                <w:lang w:val="en"/>
+              </w:rPr>
+            </w:pPr>
+            <w:r>
+              <w:rPr>
+                <w:rFonts w:hint="default" w:ascii="Arial" w:hAnsi="Arial" w:cs="Arial"/>
+                <w:sz w:val="22"/>
+                <w:szCs w:val="22"/>
+                <w:lang w:val="en"/>
+              </w:rPr>
+              <w:t>BR-5</w:t>
+            </w:r>
+          </w:p>
+        </w:tc>
+        <w:tc>
+          <w:tcPr>
+            <w:tcW w:w="3690" w:type="dxa"/>
+          </w:tcPr>
+          <w:p>
+            <w:pPr>
+              <w:pStyle w:val="17"/>
+              <w:spacing w:line="240" w:lineRule="exact"/>
+              <w:ind w:left="91" w:right="99"/>
+              <w:rPr>
+                <w:rFonts w:hint="default" w:ascii="Arial" w:hAnsi="Arial" w:cs="Arial"/>
+                <w:sz w:val="22"/>
+                <w:szCs w:val="22"/>
+                <w:lang w:val="en"/>
+              </w:rPr>
+            </w:pPr>
+            <w:r>
+              <w:rPr>
+                <w:rFonts w:hint="default" w:ascii="Arial" w:hAnsi="Arial" w:cs="Arial"/>
+                <w:sz w:val="22"/>
+                <w:szCs w:val="22"/>
+                <w:lang w:val="en"/>
+              </w:rPr>
+              <w:t>Lekar ne sme da zakaže predavanje bez prethodnog postojanja perioda za postavljanje objava/pitanja.</w:t>
+            </w:r>
+          </w:p>
+        </w:tc>
+        <w:tc>
+          <w:tcPr>
+            <w:tcW w:w="1620" w:type="dxa"/>
+            <w:shd w:val="clear" w:color="auto" w:fill="F1F1F1" w:themeFill="background1" w:themeFillShade="F2"/>
+          </w:tcPr>
+          <w:p>
+            <w:pPr>
+              <w:pStyle w:val="17"/>
+              <w:spacing w:line="240" w:lineRule="exact"/>
+              <w:ind w:left="81" w:right="103"/>
+              <w:rPr>
+                <w:rFonts w:ascii="Arial" w:hAnsi="Arial" w:cs="Arial"/>
+                <w:sz w:val="22"/>
+                <w:szCs w:val="22"/>
+                <w:lang w:val="sr-Latn-RS"/>
+              </w:rPr>
+            </w:pPr>
+          </w:p>
+        </w:tc>
+        <w:tc>
+          <w:tcPr>
+            <w:tcW w:w="1620" w:type="dxa"/>
+          </w:tcPr>
+          <w:p>
+            <w:pPr>
+              <w:pStyle w:val="17"/>
+              <w:spacing w:line="240" w:lineRule="exact"/>
+              <w:ind w:left="77" w:right="88"/>
+              <w:rPr>
+                <w:rFonts w:ascii="Arial" w:hAnsi="Arial" w:cs="Arial"/>
+                <w:sz w:val="22"/>
+                <w:szCs w:val="22"/>
+                <w:lang w:val="sr-Latn-RS"/>
+              </w:rPr>
+            </w:pPr>
+          </w:p>
+        </w:tc>
+        <w:tc>
+          <w:tcPr>
+            <w:tcW w:w="1844" w:type="dxa"/>
+            <w:shd w:val="clear" w:color="auto" w:fill="F1F1F1" w:themeFill="background1" w:themeFillShade="F2"/>
+          </w:tcPr>
+          <w:p>
+            <w:pPr>
+              <w:pStyle w:val="17"/>
+              <w:spacing w:line="240" w:lineRule="exact"/>
+              <w:ind w:left="92" w:right="98"/>
+              <w:rPr>
+                <w:rFonts w:ascii="Arial" w:hAnsi="Arial" w:cs="Arial"/>
+                <w:sz w:val="22"/>
+                <w:szCs w:val="22"/>
+                <w:lang w:val="sr-Latn-RS"/>
+              </w:rPr>
+            </w:pPr>
+          </w:p>
+        </w:tc>
+      </w:tr>
+      <w:tr>
+        <w:tblPrEx>
+          <w:tblBorders>
+            <w:top w:val="single" w:color="BEBEBE" w:themeColor="background1" w:themeShade="BF" w:sz="4" w:space="0"/>
+            <w:left w:val="single" w:color="BEBEBE" w:themeColor="background1" w:themeShade="BF" w:sz="4" w:space="0"/>
+            <w:bottom w:val="single" w:color="BEBEBE" w:themeColor="background1" w:themeShade="BF" w:sz="4" w:space="0"/>
+            <w:right w:val="single" w:color="BEBEBE" w:themeColor="background1" w:themeShade="BF" w:sz="4" w:space="0"/>
+            <w:insideH w:val="single" w:color="BEBEBE" w:themeColor="background1" w:themeShade="BF" w:sz="4" w:space="0"/>
+            <w:insideV w:val="single" w:color="BEBEBE" w:themeColor="background1" w:themeShade="BF" w:sz="4" w:space="0"/>
+          </w:tblBorders>
+        </w:tblPrEx>
+        <w:tc>
+          <w:tcPr>
+            <w:tcW w:w="1098" w:type="dxa"/>
+            <w:shd w:val="clear" w:color="auto" w:fill="F1F1F1" w:themeFill="background1" w:themeFillShade="F2"/>
+          </w:tcPr>
+          <w:p>
+            <w:pPr>
+              <w:pStyle w:val="17"/>
+              <w:spacing w:line="240" w:lineRule="exact"/>
+              <w:ind w:left="91" w:right="89" w:hanging="1"/>
+              <w:rPr>
+                <w:rFonts w:hint="default" w:ascii="Arial" w:hAnsi="Arial" w:cs="Arial"/>
+                <w:sz w:val="22"/>
+                <w:szCs w:val="22"/>
+                <w:lang w:val="en"/>
+              </w:rPr>
+            </w:pPr>
+            <w:r>
+              <w:rPr>
+                <w:rFonts w:hint="default" w:ascii="Arial" w:hAnsi="Arial" w:cs="Arial"/>
+                <w:sz w:val="22"/>
+                <w:szCs w:val="22"/>
+                <w:lang w:val="en"/>
+              </w:rPr>
+              <w:t>BR-7</w:t>
+            </w:r>
+          </w:p>
+        </w:tc>
+        <w:tc>
+          <w:tcPr>
+            <w:tcW w:w="3690" w:type="dxa"/>
+          </w:tcPr>
+          <w:p>
+            <w:pPr>
+              <w:pStyle w:val="17"/>
+              <w:spacing w:line="240" w:lineRule="exact"/>
+              <w:ind w:left="91" w:right="99"/>
+              <w:rPr>
+                <w:rFonts w:hint="default" w:ascii="Arial" w:hAnsi="Arial" w:cs="Arial"/>
+                <w:sz w:val="22"/>
+                <w:szCs w:val="22"/>
+                <w:lang w:val="en"/>
+              </w:rPr>
+            </w:pPr>
+            <w:r>
+              <w:rPr>
+                <w:rFonts w:hint="default" w:ascii="Arial" w:hAnsi="Arial" w:cs="Arial"/>
+                <w:sz w:val="22"/>
+                <w:szCs w:val="22"/>
+                <w:lang w:val="en"/>
+              </w:rPr>
+              <w:t xml:space="preserve">Lekar može da odredi datum i vreme predavanja u roku od 7 od 14 dana od datuma zakazivanja. </w:t>
+            </w:r>
+          </w:p>
+        </w:tc>
+        <w:tc>
+          <w:tcPr>
+            <w:tcW w:w="1620" w:type="dxa"/>
+            <w:shd w:val="clear" w:color="auto" w:fill="F1F1F1" w:themeFill="background1" w:themeFillShade="F2"/>
+          </w:tcPr>
+          <w:p>
+            <w:pPr>
+              <w:pStyle w:val="17"/>
+              <w:spacing w:line="240" w:lineRule="exact"/>
+              <w:ind w:left="81" w:right="103"/>
+              <w:rPr>
+                <w:rFonts w:ascii="Arial" w:hAnsi="Arial" w:cs="Arial"/>
+                <w:sz w:val="22"/>
+                <w:szCs w:val="22"/>
+                <w:lang w:val="sr-Latn-RS"/>
+              </w:rPr>
+            </w:pPr>
+          </w:p>
+        </w:tc>
+        <w:tc>
+          <w:tcPr>
+            <w:tcW w:w="1620" w:type="dxa"/>
+          </w:tcPr>
+          <w:p>
+            <w:pPr>
+              <w:pStyle w:val="17"/>
+              <w:spacing w:line="240" w:lineRule="exact"/>
+              <w:ind w:left="77" w:right="88"/>
+              <w:rPr>
+                <w:rFonts w:ascii="Arial" w:hAnsi="Arial" w:cs="Arial"/>
+                <w:sz w:val="22"/>
+                <w:szCs w:val="22"/>
+                <w:lang w:val="sr-Latn-RS"/>
+              </w:rPr>
+            </w:pPr>
+          </w:p>
+        </w:tc>
+        <w:tc>
+          <w:tcPr>
+            <w:tcW w:w="1844" w:type="dxa"/>
+            <w:shd w:val="clear" w:color="auto" w:fill="F1F1F1" w:themeFill="background1" w:themeFillShade="F2"/>
+          </w:tcPr>
+          <w:p>
+            <w:pPr>
+              <w:pStyle w:val="17"/>
+              <w:spacing w:line="240" w:lineRule="exact"/>
+              <w:ind w:left="92" w:right="98"/>
+              <w:rPr>
+                <w:rFonts w:ascii="Arial" w:hAnsi="Arial" w:cs="Arial"/>
+                <w:sz w:val="22"/>
+                <w:szCs w:val="22"/>
+                <w:lang w:val="sr-Latn-RS"/>
+              </w:rPr>
+            </w:pPr>
+          </w:p>
+        </w:tc>
+      </w:tr>
+      <w:tr>
+        <w:tblPrEx>
+          <w:tblBorders>
+            <w:top w:val="single" w:color="BEBEBE" w:themeColor="background1" w:themeShade="BF" w:sz="4" w:space="0"/>
+            <w:left w:val="single" w:color="BEBEBE" w:themeColor="background1" w:themeShade="BF" w:sz="4" w:space="0"/>
+            <w:bottom w:val="single" w:color="BEBEBE" w:themeColor="background1" w:themeShade="BF" w:sz="4" w:space="0"/>
+            <w:right w:val="single" w:color="BEBEBE" w:themeColor="background1" w:themeShade="BF" w:sz="4" w:space="0"/>
+            <w:insideH w:val="single" w:color="BEBEBE" w:themeColor="background1" w:themeShade="BF" w:sz="4" w:space="0"/>
+            <w:insideV w:val="single" w:color="BEBEBE" w:themeColor="background1" w:themeShade="BF" w:sz="4" w:space="0"/>
+          </w:tblBorders>
+        </w:tblPrEx>
+        <w:tc>
+          <w:tcPr>
+            <w:tcW w:w="1098" w:type="dxa"/>
+            <w:shd w:val="clear" w:color="auto" w:fill="F1F1F1" w:themeFill="background1" w:themeFillShade="F2"/>
+          </w:tcPr>
+          <w:p>
+            <w:pPr>
+              <w:pStyle w:val="17"/>
+              <w:spacing w:line="240" w:lineRule="exact"/>
+              <w:ind w:left="91" w:right="89" w:hanging="1"/>
+              <w:rPr>
+                <w:rFonts w:hint="default" w:ascii="Arial" w:hAnsi="Arial" w:cs="Arial"/>
+                <w:sz w:val="22"/>
+                <w:szCs w:val="22"/>
+                <w:lang w:val="en"/>
+              </w:rPr>
+            </w:pPr>
+            <w:r>
+              <w:rPr>
+                <w:rFonts w:hint="default" w:ascii="Arial" w:hAnsi="Arial" w:cs="Arial"/>
+                <w:sz w:val="22"/>
+                <w:szCs w:val="22"/>
+                <w:lang w:val="en"/>
+              </w:rPr>
+              <w:t>BR-8</w:t>
+            </w:r>
+          </w:p>
+        </w:tc>
+        <w:tc>
+          <w:tcPr>
+            <w:tcW w:w="3690" w:type="dxa"/>
+          </w:tcPr>
+          <w:p>
+            <w:pPr>
+              <w:pStyle w:val="17"/>
+              <w:spacing w:line="240" w:lineRule="exact"/>
+              <w:ind w:left="91" w:right="99"/>
+              <w:rPr>
+                <w:rFonts w:hint="default" w:ascii="Arial" w:hAnsi="Arial" w:cs="Arial"/>
+                <w:sz w:val="22"/>
+                <w:szCs w:val="22"/>
+                <w:lang w:val="en"/>
+              </w:rPr>
+            </w:pPr>
+            <w:r>
+              <w:rPr>
+                <w:rFonts w:hint="default" w:ascii="Arial" w:hAnsi="Arial" w:cs="Arial"/>
+                <w:sz w:val="22"/>
+                <w:szCs w:val="22"/>
+                <w:lang w:val="en"/>
+              </w:rPr>
+              <w:t>Lekar odloženo predavnje ne sme da zakaže u periodu manjem od sat vremena od propuštenog predavanja ili dužem od 3 dana od istog.</w:t>
+            </w:r>
+          </w:p>
+        </w:tc>
+        <w:tc>
+          <w:tcPr>
+            <w:tcW w:w="1620" w:type="dxa"/>
+            <w:shd w:val="clear" w:color="auto" w:fill="F1F1F1" w:themeFill="background1" w:themeFillShade="F2"/>
+          </w:tcPr>
+          <w:p>
+            <w:pPr>
+              <w:pStyle w:val="17"/>
+              <w:spacing w:line="240" w:lineRule="exact"/>
+              <w:ind w:left="81" w:right="103"/>
+              <w:rPr>
+                <w:rFonts w:ascii="Arial" w:hAnsi="Arial" w:cs="Arial"/>
+                <w:sz w:val="22"/>
+                <w:szCs w:val="22"/>
+                <w:lang w:val="sr-Latn-RS"/>
+              </w:rPr>
+            </w:pPr>
+          </w:p>
+        </w:tc>
+        <w:tc>
+          <w:tcPr>
+            <w:tcW w:w="1620" w:type="dxa"/>
+          </w:tcPr>
+          <w:p>
+            <w:pPr>
+              <w:pStyle w:val="17"/>
+              <w:spacing w:line="240" w:lineRule="exact"/>
+              <w:ind w:left="77" w:right="88"/>
+              <w:rPr>
+                <w:rFonts w:ascii="Arial" w:hAnsi="Arial" w:cs="Arial"/>
+                <w:sz w:val="22"/>
+                <w:szCs w:val="22"/>
+                <w:lang w:val="sr-Latn-RS"/>
+              </w:rPr>
+            </w:pPr>
+          </w:p>
+        </w:tc>
+        <w:tc>
+          <w:tcPr>
+            <w:tcW w:w="1844" w:type="dxa"/>
+            <w:shd w:val="clear" w:color="auto" w:fill="F1F1F1" w:themeFill="background1" w:themeFillShade="F2"/>
+          </w:tcPr>
+          <w:p>
+            <w:pPr>
+              <w:pStyle w:val="17"/>
+              <w:spacing w:line="240" w:lineRule="exact"/>
+              <w:ind w:left="92" w:right="98"/>
+              <w:rPr>
+                <w:rFonts w:ascii="Arial" w:hAnsi="Arial" w:cs="Arial"/>
+                <w:sz w:val="22"/>
+                <w:szCs w:val="22"/>
+                <w:lang w:val="sr-Latn-RS"/>
+              </w:rPr>
+            </w:pPr>
+          </w:p>
+        </w:tc>
+      </w:tr>
+      <w:tr>
+        <w:tblPrEx>
+          <w:tblBorders>
+            <w:top w:val="single" w:color="BEBEBE" w:themeColor="background1" w:themeShade="BF" w:sz="4" w:space="0"/>
+            <w:left w:val="single" w:color="BEBEBE" w:themeColor="background1" w:themeShade="BF" w:sz="4" w:space="0"/>
+            <w:bottom w:val="single" w:color="BEBEBE" w:themeColor="background1" w:themeShade="BF" w:sz="4" w:space="0"/>
+            <w:right w:val="single" w:color="BEBEBE" w:themeColor="background1" w:themeShade="BF" w:sz="4" w:space="0"/>
+            <w:insideH w:val="single" w:color="BEBEBE" w:themeColor="background1" w:themeShade="BF" w:sz="4" w:space="0"/>
+            <w:insideV w:val="single" w:color="BEBEBE" w:themeColor="background1" w:themeShade="BF" w:sz="4" w:space="0"/>
+          </w:tblBorders>
+        </w:tblPrEx>
+        <w:tc>
+          <w:tcPr>
+            <w:tcW w:w="1098" w:type="dxa"/>
+            <w:shd w:val="clear" w:color="auto" w:fill="F1F1F1" w:themeFill="background1" w:themeFillShade="F2"/>
+          </w:tcPr>
+          <w:p>
+            <w:pPr>
+              <w:pStyle w:val="17"/>
+              <w:spacing w:line="240" w:lineRule="exact"/>
+              <w:ind w:left="91" w:right="89" w:hanging="1"/>
+              <w:rPr>
+                <w:rFonts w:hint="default" w:ascii="Arial" w:hAnsi="Arial" w:cs="Arial"/>
+                <w:sz w:val="22"/>
+                <w:szCs w:val="22"/>
+                <w:lang w:val="en"/>
+              </w:rPr>
+            </w:pPr>
+            <w:r>
+              <w:rPr>
+                <w:rFonts w:hint="default" w:ascii="Arial" w:hAnsi="Arial" w:cs="Arial"/>
+                <w:sz w:val="22"/>
+                <w:szCs w:val="22"/>
+                <w:lang w:val="en"/>
+              </w:rPr>
+              <w:t>BR-9</w:t>
+            </w:r>
+          </w:p>
+        </w:tc>
+        <w:tc>
+          <w:tcPr>
+            <w:tcW w:w="3690" w:type="dxa"/>
+          </w:tcPr>
+          <w:p>
+            <w:pPr>
+              <w:pStyle w:val="17"/>
+              <w:spacing w:line="240" w:lineRule="exact"/>
+              <w:ind w:left="91" w:right="99"/>
+              <w:rPr>
+                <w:rFonts w:hint="default" w:ascii="Arial" w:hAnsi="Arial" w:cs="Arial"/>
+                <w:sz w:val="22"/>
+                <w:szCs w:val="22"/>
+                <w:lang w:val="en"/>
+              </w:rPr>
+            </w:pPr>
+            <w:r>
+              <w:rPr>
+                <w:rFonts w:hint="default" w:ascii="Arial" w:hAnsi="Arial" w:cs="Arial"/>
+                <w:sz w:val="22"/>
+                <w:szCs w:val="22"/>
+                <w:lang w:val="en"/>
+              </w:rPr>
+              <w:t>Korisnik ne sme da pošalje više od 10 poruka po minutu u toku predavanja.</w:t>
+            </w:r>
+          </w:p>
+        </w:tc>
+        <w:tc>
+          <w:tcPr>
+            <w:tcW w:w="1620" w:type="dxa"/>
+            <w:shd w:val="clear" w:color="auto" w:fill="F1F1F1" w:themeFill="background1" w:themeFillShade="F2"/>
+          </w:tcPr>
+          <w:p>
+            <w:pPr>
+              <w:pStyle w:val="17"/>
+              <w:spacing w:line="240" w:lineRule="exact"/>
+              <w:ind w:left="81" w:right="103"/>
+              <w:rPr>
+                <w:rFonts w:ascii="Arial" w:hAnsi="Arial" w:cs="Arial"/>
+                <w:sz w:val="22"/>
+                <w:szCs w:val="22"/>
+                <w:lang w:val="sr-Latn-RS"/>
+              </w:rPr>
+            </w:pPr>
+          </w:p>
+        </w:tc>
+        <w:tc>
+          <w:tcPr>
+            <w:tcW w:w="1620" w:type="dxa"/>
+          </w:tcPr>
+          <w:p>
+            <w:pPr>
+              <w:pStyle w:val="17"/>
+              <w:spacing w:line="240" w:lineRule="exact"/>
+              <w:ind w:left="77" w:right="88"/>
+              <w:rPr>
+                <w:rFonts w:ascii="Arial" w:hAnsi="Arial" w:cs="Arial"/>
+                <w:sz w:val="22"/>
+                <w:szCs w:val="22"/>
+                <w:lang w:val="sr-Latn-RS"/>
+              </w:rPr>
+            </w:pPr>
+          </w:p>
+        </w:tc>
+        <w:tc>
+          <w:tcPr>
+            <w:tcW w:w="1844" w:type="dxa"/>
+            <w:shd w:val="clear" w:color="auto" w:fill="F1F1F1" w:themeFill="background1" w:themeFillShade="F2"/>
+          </w:tcPr>
+          <w:p>
+            <w:pPr>
+              <w:pStyle w:val="17"/>
+              <w:spacing w:line="240" w:lineRule="exact"/>
+              <w:ind w:left="92" w:right="98"/>
+              <w:rPr>
+                <w:rFonts w:ascii="Arial" w:hAnsi="Arial" w:cs="Arial"/>
+                <w:sz w:val="22"/>
+                <w:szCs w:val="22"/>
+                <w:lang w:val="sr-Latn-RS"/>
+              </w:rPr>
+            </w:pPr>
+          </w:p>
+        </w:tc>
+      </w:tr>
+      <w:tr>
+        <w:tblPrEx>
+          <w:tblBorders>
+            <w:top w:val="single" w:color="BEBEBE" w:themeColor="background1" w:themeShade="BF" w:sz="4" w:space="0"/>
+            <w:left w:val="single" w:color="BEBEBE" w:themeColor="background1" w:themeShade="BF" w:sz="4" w:space="0"/>
+            <w:bottom w:val="single" w:color="BEBEBE" w:themeColor="background1" w:themeShade="BF" w:sz="4" w:space="0"/>
+            <w:right w:val="single" w:color="BEBEBE" w:themeColor="background1" w:themeShade="BF" w:sz="4" w:space="0"/>
+            <w:insideH w:val="single" w:color="BEBEBE" w:themeColor="background1" w:themeShade="BF" w:sz="4" w:space="0"/>
+            <w:insideV w:val="single" w:color="BEBEBE" w:themeColor="background1" w:themeShade="BF" w:sz="4" w:space="0"/>
+          </w:tblBorders>
+        </w:tblPrEx>
+        <w:tc>
+          <w:tcPr>
+            <w:tcW w:w="1098" w:type="dxa"/>
+            <w:shd w:val="clear" w:color="auto" w:fill="F1F1F1" w:themeFill="background1" w:themeFillShade="F2"/>
+          </w:tcPr>
+          <w:p>
+            <w:pPr>
+              <w:pStyle w:val="17"/>
+              <w:spacing w:line="240" w:lineRule="exact"/>
+              <w:ind w:left="91" w:right="89" w:hanging="1"/>
+              <w:rPr>
+                <w:rFonts w:hint="default" w:ascii="Arial" w:hAnsi="Arial" w:cs="Arial"/>
+                <w:sz w:val="22"/>
+                <w:szCs w:val="22"/>
+                <w:lang w:val="en"/>
+              </w:rPr>
+            </w:pPr>
+            <w:r>
+              <w:rPr>
+                <w:rFonts w:hint="default" w:ascii="Arial" w:hAnsi="Arial" w:cs="Arial"/>
+                <w:sz w:val="22"/>
+                <w:szCs w:val="22"/>
+                <w:lang w:val="en"/>
+              </w:rPr>
+              <w:t>BR-10</w:t>
+            </w:r>
+          </w:p>
+        </w:tc>
+        <w:tc>
+          <w:tcPr>
+            <w:tcW w:w="3690" w:type="dxa"/>
+          </w:tcPr>
+          <w:p>
+            <w:pPr>
+              <w:pStyle w:val="17"/>
+              <w:spacing w:line="240" w:lineRule="exact"/>
+              <w:ind w:left="91" w:right="99"/>
+              <w:rPr>
+                <w:rFonts w:hint="default" w:ascii="Arial" w:hAnsi="Arial" w:cs="Arial"/>
+                <w:sz w:val="22"/>
+                <w:szCs w:val="22"/>
+                <w:lang w:val="en"/>
+              </w:rPr>
+            </w:pPr>
+            <w:r>
+              <w:rPr>
+                <w:rFonts w:hint="default" w:ascii="Arial" w:hAnsi="Arial" w:cs="Arial"/>
+                <w:sz w:val="22"/>
+                <w:szCs w:val="22"/>
+                <w:lang w:val="en"/>
+              </w:rPr>
+              <w:t>Komentari korisnika i lekara ne smeju sadržati lascivne reči.</w:t>
+            </w:r>
+          </w:p>
+        </w:tc>
+        <w:tc>
+          <w:tcPr>
+            <w:tcW w:w="1620" w:type="dxa"/>
+            <w:shd w:val="clear" w:color="auto" w:fill="F1F1F1" w:themeFill="background1" w:themeFillShade="F2"/>
+          </w:tcPr>
+          <w:p>
+            <w:pPr>
+              <w:pStyle w:val="17"/>
+              <w:spacing w:line="240" w:lineRule="exact"/>
+              <w:ind w:left="81" w:right="103"/>
+              <w:rPr>
+                <w:rFonts w:ascii="Arial" w:hAnsi="Arial" w:cs="Arial"/>
+                <w:sz w:val="22"/>
+                <w:szCs w:val="22"/>
+                <w:lang w:val="sr-Latn-RS"/>
+              </w:rPr>
+            </w:pPr>
+          </w:p>
+        </w:tc>
+        <w:tc>
+          <w:tcPr>
+            <w:tcW w:w="1620" w:type="dxa"/>
+          </w:tcPr>
+          <w:p>
+            <w:pPr>
+              <w:pStyle w:val="17"/>
+              <w:spacing w:line="240" w:lineRule="exact"/>
+              <w:ind w:left="77" w:right="88"/>
+              <w:rPr>
+                <w:rFonts w:ascii="Arial" w:hAnsi="Arial" w:cs="Arial"/>
+                <w:sz w:val="22"/>
+                <w:szCs w:val="22"/>
+                <w:lang w:val="sr-Latn-RS"/>
+              </w:rPr>
+            </w:pPr>
+          </w:p>
+        </w:tc>
+        <w:tc>
+          <w:tcPr>
+            <w:tcW w:w="1844" w:type="dxa"/>
+            <w:shd w:val="clear" w:color="auto" w:fill="F1F1F1" w:themeFill="background1" w:themeFillShade="F2"/>
+          </w:tcPr>
+          <w:p>
+            <w:pPr>
+              <w:pStyle w:val="17"/>
+              <w:spacing w:line="240" w:lineRule="exact"/>
+              <w:ind w:left="92" w:right="98"/>
+              <w:rPr>
+                <w:rFonts w:ascii="Arial" w:hAnsi="Arial" w:cs="Arial"/>
+                <w:sz w:val="22"/>
+                <w:szCs w:val="22"/>
+                <w:lang w:val="sr-Latn-RS"/>
+              </w:rPr>
+            </w:pPr>
+          </w:p>
+        </w:tc>
+      </w:tr>
+      <w:tr>
+        <w:tblPrEx>
+          <w:tblBorders>
+            <w:top w:val="single" w:color="BEBEBE" w:themeColor="background1" w:themeShade="BF" w:sz="4" w:space="0"/>
+            <w:left w:val="single" w:color="BEBEBE" w:themeColor="background1" w:themeShade="BF" w:sz="4" w:space="0"/>
+            <w:bottom w:val="single" w:color="BEBEBE" w:themeColor="background1" w:themeShade="BF" w:sz="4" w:space="0"/>
+            <w:right w:val="single" w:color="BEBEBE" w:themeColor="background1" w:themeShade="BF" w:sz="4" w:space="0"/>
+            <w:insideH w:val="single" w:color="BEBEBE" w:themeColor="background1" w:themeShade="BF" w:sz="4" w:space="0"/>
+            <w:insideV w:val="single" w:color="BEBEBE" w:themeColor="background1" w:themeShade="BF" w:sz="4" w:space="0"/>
+          </w:tblBorders>
+        </w:tblPrEx>
+        <w:tc>
+          <w:tcPr>
+            <w:tcW w:w="1098" w:type="dxa"/>
+            <w:shd w:val="clear" w:color="auto" w:fill="F1F1F1" w:themeFill="background1" w:themeFillShade="F2"/>
+          </w:tcPr>
+          <w:p>
+            <w:pPr>
+              <w:pStyle w:val="17"/>
+              <w:spacing w:line="240" w:lineRule="exact"/>
+              <w:ind w:left="91" w:right="89" w:hanging="1"/>
+              <w:rPr>
+                <w:rFonts w:hint="default" w:ascii="Arial" w:hAnsi="Arial" w:cs="Arial"/>
+                <w:sz w:val="22"/>
+                <w:szCs w:val="22"/>
+                <w:lang w:val="en"/>
+              </w:rPr>
+            </w:pPr>
+            <w:r>
+              <w:rPr>
+                <w:rFonts w:hint="default" w:ascii="Arial" w:hAnsi="Arial" w:cs="Arial"/>
+                <w:sz w:val="22"/>
+                <w:szCs w:val="22"/>
+                <w:lang w:val="en"/>
+              </w:rPr>
+              <w:t>BR-11</w:t>
+            </w:r>
+          </w:p>
+        </w:tc>
+        <w:tc>
+          <w:tcPr>
+            <w:tcW w:w="3690" w:type="dxa"/>
+          </w:tcPr>
+          <w:p>
+            <w:pPr>
+              <w:pStyle w:val="17"/>
+              <w:spacing w:line="240" w:lineRule="exact"/>
+              <w:ind w:left="91" w:right="99"/>
+              <w:rPr>
+                <w:rFonts w:hint="default" w:ascii="Arial" w:hAnsi="Arial" w:cs="Arial"/>
+                <w:sz w:val="22"/>
+                <w:szCs w:val="22"/>
+                <w:lang w:val="en"/>
+              </w:rPr>
+            </w:pPr>
+            <w:r>
+              <w:rPr>
+                <w:rFonts w:hint="default" w:ascii="Arial" w:hAnsi="Arial" w:cs="Arial"/>
+                <w:sz w:val="22"/>
+                <w:szCs w:val="22"/>
+                <w:lang w:val="en"/>
+              </w:rPr>
+              <w:t>Korisnik koji nije ulogovan može da pošalje samo jednu poruku.</w:t>
+            </w:r>
           </w:p>
         </w:tc>
         <w:tc>
@@ -373,8 +1448,6 @@
           <w:lang w:val="sr-Latn-RS"/>
         </w:rPr>
       </w:pPr>
-      <w:bookmarkStart w:id="0" w:name="_GoBack"/>
-      <w:bookmarkEnd w:id="0"/>
     </w:p>
     <w:sectPr>
       <w:headerReference r:id="rId5" w:type="default"/>
@@ -424,7 +1497,7 @@
       </w:rPr>
       <w:id w:val="-61024992"/>
       <w:docPartObj>
-        <w:docPartGallery w:val="AutoText"/>
+        <w:docPartGallery w:val="autotext"/>
       </w:docPartObj>
     </w:sdtPr>
     <w:sdtEndPr>
@@ -557,7 +1630,7 @@
             <w:lang w:val="sr-Latn-RS"/>
           </w:rPr>
           <w:pict>
-            <v:line id="Straight Connector 1" o:spid="_x0000_s2051" o:spt="20" style="position:absolute;left:0pt;margin-left:0pt;margin-top:-6pt;height:0pt;width:468pt;z-index:251661312;mso-width-relative:page;mso-height-relative:page;" stroked="t" coordsize="21600,21600" o:gfxdata="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">
+            <v:line id="Straight Connector 1" o:spid="_x0000_s4098" o:spt="20" style="position:absolute;left:0pt;margin-left:0pt;margin-top:-6pt;height:0pt;width:468pt;z-index:251661312;mso-width-relative:page;mso-height-relative:page;" stroked="t" coordsize="21600,21600" o:gfxdata="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">
               <v:path arrowok="t"/>
               <v:fill focussize="0,0"/>
               <v:stroke weight="1.5pt" color="#4F81BD"/>
@@ -673,7 +1746,7 @@
   <w:p>
     <w:r>
       <w:pict>
-        <v:line id="Straight Connector 2" o:spid="_x0000_s2049" o:spt="20" style="position:absolute;left:0pt;margin-left:-9pt;margin-top:5.4pt;height:0.6pt;width:477pt;z-index:251659264;mso-width-relative:margin;mso-height-relative:margin;" stroked="t" coordsize="21600,21600" o:gfxdata="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">
+        <v:line id="Straight Connector 2" o:spid="_x0000_s4097" o:spt="20" style="position:absolute;left:0pt;margin-left:-9pt;margin-top:5.4pt;height:0.6pt;width:477pt;z-index:251659264;mso-width-relative:margin;mso-height-relative:margin;" stroked="t" coordsize="21600,21600" o:gfxdata="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">
           <v:path arrowok="t"/>
           <v:fill focussize="0,0"/>
           <v:stroke weight="1.5pt" color="#4F81BD"/>
@@ -1696,8 +2769,8 @@
     <customSectPr/>
   </customSectProps>
   <customShpExts>
-    <customShpInfo spid="_x0000_s2049"/>
-    <customShpInfo spid="_x0000_s2051"/>
+    <customShpInfo spid="_x0000_s4097"/>
+    <customShpInfo spid="_x0000_s4098"/>
   </customShpExts>
 </s:customData>
 </file>

</xml_diff>

<commit_message>
se322-pz - updated BR
</commit_message>
<xml_diff>
--- a/se322/se322-pz-nikola_tasic_3698/se322-pz-nikola_tasic_3698-uzorak_kataloga_poslovnih_pravila.docx
+++ b/se322/se322-pz-nikola_tasic_3698/se322-pz-nikola_tasic_3698-uzorak_kataloga_poslovnih_pravila.docx
@@ -24,8 +24,6 @@
         </w:rPr>
         <w:t>AskDoc</w:t>
       </w:r>
-      <w:bookmarkStart w:id="0" w:name="_GoBack"/>
-      <w:bookmarkEnd w:id="0"/>
     </w:p>
     <w:tbl>
       <w:tblPr>
@@ -65,6 +63,12 @@
             <w:insideH w:val="single" w:color="BEBEBE" w:themeColor="background1" w:themeShade="BF" w:sz="4" w:space="0"/>
             <w:insideV w:val="single" w:color="BEBEBE" w:themeColor="background1" w:themeShade="BF" w:sz="4" w:space="0"/>
           </w:tblBorders>
+          <w:tblCellMar>
+            <w:top w:w="0" w:type="dxa"/>
+            <w:left w:w="108" w:type="dxa"/>
+            <w:bottom w:w="0" w:type="dxa"/>
+            <w:right w:w="108" w:type="dxa"/>
+          </w:tblCellMar>
         </w:tblPrEx>
         <w:tc>
           <w:tcPr>
@@ -212,6 +216,12 @@
             <w:insideH w:val="single" w:color="BEBEBE" w:themeColor="background1" w:themeShade="BF" w:sz="4" w:space="0"/>
             <w:insideV w:val="single" w:color="BEBEBE" w:themeColor="background1" w:themeShade="BF" w:sz="4" w:space="0"/>
           </w:tblBorders>
+          <w:tblCellMar>
+            <w:top w:w="0" w:type="dxa"/>
+            <w:left w:w="108" w:type="dxa"/>
+            <w:bottom w:w="0" w:type="dxa"/>
+            <w:right w:w="108" w:type="dxa"/>
+          </w:tblCellMar>
         </w:tblPrEx>
         <w:tc>
           <w:tcPr>
@@ -285,6 +295,15 @@
                 <w:lang w:val="sr-Latn-RS"/>
               </w:rPr>
             </w:pPr>
+            <w:r>
+              <w:rPr>
+                <w:rFonts w:hint="default" w:ascii="Arial" w:hAnsi="Arial" w:cs="Arial"/>
+                <w:sz w:val="22"/>
+                <w:szCs w:val="22"/>
+                <w:lang w:val="en"/>
+              </w:rPr>
+              <w:t>Ograničenje</w:t>
+            </w:r>
           </w:p>
         </w:tc>
         <w:tc>
@@ -297,12 +316,21 @@
               <w:spacing w:line="240" w:lineRule="exact"/>
               <w:ind w:left="77" w:right="88"/>
               <w:rPr>
-                <w:rFonts w:ascii="Arial" w:hAnsi="Arial" w:cs="Arial"/>
-                <w:sz w:val="22"/>
-                <w:szCs w:val="22"/>
-                <w:lang w:val="sr-Latn-RS"/>
-              </w:rPr>
-            </w:pPr>
+                <w:rFonts w:hint="default" w:ascii="Arial" w:hAnsi="Arial" w:cs="Arial"/>
+                <w:sz w:val="22"/>
+                <w:szCs w:val="22"/>
+                <w:lang w:val="en"/>
+              </w:rPr>
+            </w:pPr>
+            <w:r>
+              <w:rPr>
+                <w:rFonts w:hint="default" w:ascii="Arial" w:hAnsi="Arial" w:cs="Arial"/>
+                <w:sz w:val="22"/>
+                <w:szCs w:val="22"/>
+                <w:lang w:val="en"/>
+              </w:rPr>
+              <w:t>Statično</w:t>
+            </w:r>
           </w:p>
         </w:tc>
         <w:tc>
@@ -316,12 +344,21 @@
               <w:spacing w:line="240" w:lineRule="exact"/>
               <w:ind w:left="92" w:right="98"/>
               <w:rPr>
-                <w:rFonts w:ascii="Arial" w:hAnsi="Arial" w:cs="Arial"/>
-                <w:sz w:val="22"/>
-                <w:szCs w:val="22"/>
-                <w:lang w:val="sr-Latn-RS"/>
-              </w:rPr>
-            </w:pPr>
+                <w:rFonts w:hint="default" w:ascii="Arial" w:hAnsi="Arial" w:cs="Arial"/>
+                <w:sz w:val="22"/>
+                <w:szCs w:val="22"/>
+                <w:lang w:val="en"/>
+              </w:rPr>
+            </w:pPr>
+            <w:r>
+              <w:rPr>
+                <w:rFonts w:hint="default" w:ascii="Arial" w:hAnsi="Arial" w:cs="Arial"/>
+                <w:sz w:val="22"/>
+                <w:szCs w:val="22"/>
+                <w:lang w:val="en"/>
+              </w:rPr>
+              <w:t>Politika poslodavca</w:t>
+            </w:r>
           </w:p>
         </w:tc>
       </w:tr>
@@ -335,6 +372,12 @@
             <w:insideH w:val="single" w:color="BEBEBE" w:themeColor="background1" w:themeShade="BF" w:sz="4" w:space="0"/>
             <w:insideV w:val="single" w:color="BEBEBE" w:themeColor="background1" w:themeShade="BF" w:sz="4" w:space="0"/>
           </w:tblBorders>
+          <w:tblCellMar>
+            <w:top w:w="0" w:type="dxa"/>
+            <w:left w:w="108" w:type="dxa"/>
+            <w:bottom w:w="0" w:type="dxa"/>
+            <w:right w:w="108" w:type="dxa"/>
+          </w:tblCellMar>
         </w:tblPrEx>
         <w:tc>
           <w:tcPr>
@@ -408,6 +451,17 @@
                 <w:lang w:val="sr-Latn-RS"/>
               </w:rPr>
             </w:pPr>
+            <w:r>
+              <w:rPr>
+                <w:rFonts w:hint="default" w:ascii="Arial" w:hAnsi="Arial" w:cs="Arial"/>
+                <w:sz w:val="22"/>
+                <w:szCs w:val="22"/>
+                <w:lang w:val="en"/>
+              </w:rPr>
+              <w:t>Ograničenje</w:t>
+            </w:r>
+            <w:bookmarkStart w:id="0" w:name="_GoBack"/>
+            <w:bookmarkEnd w:id="0"/>
           </w:p>
         </w:tc>
         <w:tc>
@@ -420,31 +474,49 @@
               <w:spacing w:line="240" w:lineRule="exact"/>
               <w:ind w:left="77" w:right="88"/>
               <w:rPr>
+                <w:rFonts w:hint="default" w:ascii="Arial" w:hAnsi="Arial" w:cs="Arial"/>
+                <w:sz w:val="22"/>
+                <w:szCs w:val="22"/>
+                <w:lang w:val="en"/>
+              </w:rPr>
+            </w:pPr>
+            <w:r>
+              <w:rPr>
+                <w:rFonts w:hint="default" w:ascii="Arial" w:hAnsi="Arial" w:cs="Arial"/>
+                <w:sz w:val="22"/>
+                <w:szCs w:val="22"/>
+                <w:lang w:val="en"/>
+              </w:rPr>
+              <w:t>Statično</w:t>
+            </w:r>
+          </w:p>
+        </w:tc>
+        <w:tc>
+          <w:tcPr>
+            <w:tcW w:w="1844" w:type="dxa"/>
+            <w:shd w:val="clear" w:color="auto" w:fill="F1F1F1" w:themeFill="background1" w:themeFillShade="F2"/>
+          </w:tcPr>
+          <w:p>
+            <w:pPr>
+              <w:pStyle w:val="17"/>
+              <w:spacing w:line="240" w:lineRule="exact"/>
+              <w:ind w:left="92" w:right="98"/>
+              <w:rPr>
                 <w:rFonts w:ascii="Arial" w:hAnsi="Arial" w:cs="Arial"/>
                 <w:sz w:val="22"/>
                 <w:szCs w:val="22"/>
                 <w:lang w:val="sr-Latn-RS"/>
               </w:rPr>
             </w:pPr>
-          </w:p>
-        </w:tc>
-        <w:tc>
-          <w:tcPr>
-            <w:tcW w:w="1844" w:type="dxa"/>
-            <w:shd w:val="clear" w:color="auto" w:fill="F1F1F1" w:themeFill="background1" w:themeFillShade="F2"/>
-          </w:tcPr>
-          <w:p>
-            <w:pPr>
-              <w:pStyle w:val="17"/>
-              <w:spacing w:line="240" w:lineRule="exact"/>
-              <w:ind w:left="92" w:right="98"/>
-              <w:rPr>
-                <w:rFonts w:ascii="Arial" w:hAnsi="Arial" w:cs="Arial"/>
-                <w:sz w:val="22"/>
-                <w:szCs w:val="22"/>
-                <w:lang w:val="sr-Latn-RS"/>
-              </w:rPr>
-            </w:pPr>
+            <w:r>
+              <w:rPr>
+                <w:rFonts w:hint="default" w:ascii="Arial" w:hAnsi="Arial" w:cs="Arial"/>
+                <w:sz w:val="22"/>
+                <w:szCs w:val="22"/>
+                <w:lang w:val="en"/>
+              </w:rPr>
+              <w:t>Politika poslodavca</w:t>
+            </w:r>
           </w:p>
         </w:tc>
       </w:tr>
@@ -458,6 +530,12 @@
             <w:insideH w:val="single" w:color="BEBEBE" w:themeColor="background1" w:themeShade="BF" w:sz="4" w:space="0"/>
             <w:insideV w:val="single" w:color="BEBEBE" w:themeColor="background1" w:themeShade="BF" w:sz="4" w:space="0"/>
           </w:tblBorders>
+          <w:tblCellMar>
+            <w:top w:w="0" w:type="dxa"/>
+            <w:left w:w="108" w:type="dxa"/>
+            <w:bottom w:w="0" w:type="dxa"/>
+            <w:right w:w="108" w:type="dxa"/>
+          </w:tblCellMar>
         </w:tblPrEx>
         <w:tc>
           <w:tcPr>
@@ -531,6 +609,15 @@
                 <w:lang w:val="sr-Latn-RS"/>
               </w:rPr>
             </w:pPr>
+            <w:r>
+              <w:rPr>
+                <w:rFonts w:hint="default" w:ascii="Arial" w:hAnsi="Arial" w:cs="Arial"/>
+                <w:sz w:val="22"/>
+                <w:szCs w:val="22"/>
+                <w:lang w:val="en"/>
+              </w:rPr>
+              <w:t>Ograničenje</w:t>
+            </w:r>
           </w:p>
         </w:tc>
         <w:tc>
@@ -549,6 +636,15 @@
                 <w:lang w:val="sr-Latn-RS"/>
               </w:rPr>
             </w:pPr>
+            <w:r>
+              <w:rPr>
+                <w:rFonts w:hint="default" w:ascii="Arial" w:hAnsi="Arial" w:cs="Arial"/>
+                <w:sz w:val="22"/>
+                <w:szCs w:val="22"/>
+                <w:lang w:val="en"/>
+              </w:rPr>
+              <w:t>Dinamično</w:t>
+            </w:r>
           </w:p>
         </w:tc>
         <w:tc>
@@ -568,6 +664,15 @@
                 <w:lang w:val="sr-Latn-RS"/>
               </w:rPr>
             </w:pPr>
+            <w:r>
+              <w:rPr>
+                <w:rFonts w:hint="default" w:ascii="Arial" w:hAnsi="Arial" w:cs="Arial"/>
+                <w:sz w:val="22"/>
+                <w:szCs w:val="22"/>
+                <w:lang w:val="en"/>
+              </w:rPr>
+              <w:t>Politika poslodavca</w:t>
+            </w:r>
           </w:p>
         </w:tc>
       </w:tr>
@@ -581,6 +686,12 @@
             <w:insideH w:val="single" w:color="BEBEBE" w:themeColor="background1" w:themeShade="BF" w:sz="4" w:space="0"/>
             <w:insideV w:val="single" w:color="BEBEBE" w:themeColor="background1" w:themeShade="BF" w:sz="4" w:space="0"/>
           </w:tblBorders>
+          <w:tblCellMar>
+            <w:top w:w="0" w:type="dxa"/>
+            <w:left w:w="108" w:type="dxa"/>
+            <w:bottom w:w="0" w:type="dxa"/>
+            <w:right w:w="108" w:type="dxa"/>
+          </w:tblCellMar>
         </w:tblPrEx>
         <w:tc>
           <w:tcPr>
@@ -648,49 +759,76 @@
               <w:spacing w:line="240" w:lineRule="exact"/>
               <w:ind w:left="81" w:right="103"/>
               <w:rPr>
+                <w:rFonts w:hint="default" w:ascii="Arial" w:hAnsi="Arial" w:cs="Arial"/>
+                <w:sz w:val="22"/>
+                <w:szCs w:val="22"/>
+                <w:lang w:val="en"/>
+              </w:rPr>
+            </w:pPr>
+            <w:r>
+              <w:rPr>
+                <w:rFonts w:hint="default" w:ascii="Arial" w:hAnsi="Arial" w:cs="Arial"/>
+                <w:sz w:val="22"/>
+                <w:szCs w:val="22"/>
+                <w:lang w:val="en"/>
+              </w:rPr>
+              <w:t>Pokretač</w:t>
+            </w:r>
+          </w:p>
+        </w:tc>
+        <w:tc>
+          <w:tcPr>
+            <w:tcW w:w="1620" w:type="dxa"/>
+          </w:tcPr>
+          <w:p>
+            <w:pPr>
+              <w:pStyle w:val="17"/>
+              <w:spacing w:line="240" w:lineRule="exact"/>
+              <w:ind w:left="77" w:right="88"/>
+              <w:rPr>
+                <w:rFonts w:hint="default" w:ascii="Arial" w:hAnsi="Arial" w:cs="Arial"/>
+                <w:sz w:val="22"/>
+                <w:szCs w:val="22"/>
+                <w:lang w:val="en"/>
+              </w:rPr>
+            </w:pPr>
+            <w:r>
+              <w:rPr>
+                <w:rFonts w:hint="default" w:ascii="Arial" w:hAnsi="Arial" w:cs="Arial"/>
+                <w:sz w:val="22"/>
+                <w:szCs w:val="22"/>
+                <w:lang w:val="en"/>
+              </w:rPr>
+              <w:t>Statično</w:t>
+            </w:r>
+          </w:p>
+        </w:tc>
+        <w:tc>
+          <w:tcPr>
+            <w:tcW w:w="1844" w:type="dxa"/>
+            <w:shd w:val="clear" w:color="auto" w:fill="F1F1F1" w:themeFill="background1" w:themeFillShade="F2"/>
+          </w:tcPr>
+          <w:p>
+            <w:pPr>
+              <w:pStyle w:val="17"/>
+              <w:spacing w:line="240" w:lineRule="exact"/>
+              <w:ind w:left="92" w:right="98"/>
+              <w:rPr>
                 <w:rFonts w:ascii="Arial" w:hAnsi="Arial" w:cs="Arial"/>
                 <w:sz w:val="22"/>
                 <w:szCs w:val="22"/>
                 <w:lang w:val="sr-Latn-RS"/>
               </w:rPr>
             </w:pPr>
-          </w:p>
-        </w:tc>
-        <w:tc>
-          <w:tcPr>
-            <w:tcW w:w="1620" w:type="dxa"/>
-          </w:tcPr>
-          <w:p>
-            <w:pPr>
-              <w:pStyle w:val="17"/>
-              <w:spacing w:line="240" w:lineRule="exact"/>
-              <w:ind w:left="77" w:right="88"/>
-              <w:rPr>
-                <w:rFonts w:ascii="Arial" w:hAnsi="Arial" w:cs="Arial"/>
-                <w:sz w:val="22"/>
-                <w:szCs w:val="22"/>
-                <w:lang w:val="sr-Latn-RS"/>
-              </w:rPr>
-            </w:pPr>
-          </w:p>
-        </w:tc>
-        <w:tc>
-          <w:tcPr>
-            <w:tcW w:w="1844" w:type="dxa"/>
-            <w:shd w:val="clear" w:color="auto" w:fill="F1F1F1" w:themeFill="background1" w:themeFillShade="F2"/>
-          </w:tcPr>
-          <w:p>
-            <w:pPr>
-              <w:pStyle w:val="17"/>
-              <w:spacing w:line="240" w:lineRule="exact"/>
-              <w:ind w:left="92" w:right="98"/>
-              <w:rPr>
-                <w:rFonts w:ascii="Arial" w:hAnsi="Arial" w:cs="Arial"/>
-                <w:sz w:val="22"/>
-                <w:szCs w:val="22"/>
-                <w:lang w:val="sr-Latn-RS"/>
-              </w:rPr>
-            </w:pPr>
+            <w:r>
+              <w:rPr>
+                <w:rFonts w:hint="default" w:ascii="Arial" w:hAnsi="Arial" w:cs="Arial"/>
+                <w:sz w:val="22"/>
+                <w:szCs w:val="22"/>
+                <w:lang w:val="en"/>
+              </w:rPr>
+              <w:t>Politika poslodavca</w:t>
+            </w:r>
           </w:p>
         </w:tc>
       </w:tr>
@@ -704,6 +842,12 @@
             <w:insideH w:val="single" w:color="BEBEBE" w:themeColor="background1" w:themeShade="BF" w:sz="4" w:space="0"/>
             <w:insideV w:val="single" w:color="BEBEBE" w:themeColor="background1" w:themeShade="BF" w:sz="4" w:space="0"/>
           </w:tblBorders>
+          <w:tblCellMar>
+            <w:top w:w="0" w:type="dxa"/>
+            <w:left w:w="108" w:type="dxa"/>
+            <w:bottom w:w="0" w:type="dxa"/>
+            <w:right w:w="108" w:type="dxa"/>
+          </w:tblCellMar>
         </w:tblPrEx>
         <w:tc>
           <w:tcPr>
@@ -777,6 +921,15 @@
                 <w:lang w:val="sr-Latn-RS"/>
               </w:rPr>
             </w:pPr>
+            <w:r>
+              <w:rPr>
+                <w:rFonts w:hint="default" w:ascii="Arial" w:hAnsi="Arial" w:cs="Arial"/>
+                <w:sz w:val="22"/>
+                <w:szCs w:val="22"/>
+                <w:lang w:val="en"/>
+              </w:rPr>
+              <w:t>Ograničenje</w:t>
+            </w:r>
           </w:p>
         </w:tc>
         <w:tc>
@@ -795,6 +948,15 @@
                 <w:lang w:val="sr-Latn-RS"/>
               </w:rPr>
             </w:pPr>
+            <w:r>
+              <w:rPr>
+                <w:rFonts w:hint="default" w:ascii="Arial" w:hAnsi="Arial" w:cs="Arial"/>
+                <w:sz w:val="22"/>
+                <w:szCs w:val="22"/>
+                <w:lang w:val="en"/>
+              </w:rPr>
+              <w:t>Dinamično</w:t>
+            </w:r>
           </w:p>
         </w:tc>
         <w:tc>
@@ -814,6 +976,15 @@
                 <w:lang w:val="sr-Latn-RS"/>
               </w:rPr>
             </w:pPr>
+            <w:r>
+              <w:rPr>
+                <w:rFonts w:hint="default" w:ascii="Arial" w:hAnsi="Arial" w:cs="Arial"/>
+                <w:sz w:val="22"/>
+                <w:szCs w:val="22"/>
+                <w:lang w:val="en"/>
+              </w:rPr>
+              <w:t>Politika poslodavca</w:t>
+            </w:r>
           </w:p>
         </w:tc>
       </w:tr>
@@ -827,6 +998,12 @@
             <w:insideH w:val="single" w:color="BEBEBE" w:themeColor="background1" w:themeShade="BF" w:sz="4" w:space="0"/>
             <w:insideV w:val="single" w:color="BEBEBE" w:themeColor="background1" w:themeShade="BF" w:sz="4" w:space="0"/>
           </w:tblBorders>
+          <w:tblCellMar>
+            <w:top w:w="0" w:type="dxa"/>
+            <w:left w:w="108" w:type="dxa"/>
+            <w:bottom w:w="0" w:type="dxa"/>
+            <w:right w:w="108" w:type="dxa"/>
+          </w:tblCellMar>
         </w:tblPrEx>
         <w:tc>
           <w:tcPr>
@@ -900,6 +1077,15 @@
                 <w:lang w:val="sr-Latn-RS"/>
               </w:rPr>
             </w:pPr>
+            <w:r>
+              <w:rPr>
+                <w:rFonts w:hint="default" w:ascii="Arial" w:hAnsi="Arial" w:cs="Arial"/>
+                <w:sz w:val="22"/>
+                <w:szCs w:val="22"/>
+                <w:lang w:val="en"/>
+              </w:rPr>
+              <w:t>Ograničenje</w:t>
+            </w:r>
           </w:p>
         </w:tc>
         <w:tc>
@@ -918,6 +1104,15 @@
                 <w:lang w:val="sr-Latn-RS"/>
               </w:rPr>
             </w:pPr>
+            <w:r>
+              <w:rPr>
+                <w:rFonts w:hint="default" w:ascii="Arial" w:hAnsi="Arial" w:cs="Arial"/>
+                <w:sz w:val="22"/>
+                <w:szCs w:val="22"/>
+                <w:lang w:val="en"/>
+              </w:rPr>
+              <w:t>Dinamično</w:t>
+            </w:r>
           </w:p>
         </w:tc>
         <w:tc>
@@ -937,6 +1132,15 @@
                 <w:lang w:val="sr-Latn-RS"/>
               </w:rPr>
             </w:pPr>
+            <w:r>
+              <w:rPr>
+                <w:rFonts w:hint="default" w:ascii="Arial" w:hAnsi="Arial" w:cs="Arial"/>
+                <w:sz w:val="22"/>
+                <w:szCs w:val="22"/>
+                <w:lang w:val="en"/>
+              </w:rPr>
+              <w:t>QA</w:t>
+            </w:r>
           </w:p>
         </w:tc>
       </w:tr>
@@ -950,6 +1154,12 @@
             <w:insideH w:val="single" w:color="BEBEBE" w:themeColor="background1" w:themeShade="BF" w:sz="4" w:space="0"/>
             <w:insideV w:val="single" w:color="BEBEBE" w:themeColor="background1" w:themeShade="BF" w:sz="4" w:space="0"/>
           </w:tblBorders>
+          <w:tblCellMar>
+            <w:top w:w="0" w:type="dxa"/>
+            <w:left w:w="108" w:type="dxa"/>
+            <w:bottom w:w="0" w:type="dxa"/>
+            <w:right w:w="108" w:type="dxa"/>
+          </w:tblCellMar>
         </w:tblPrEx>
         <w:tc>
           <w:tcPr>
@@ -1017,30 +1227,48 @@
               <w:spacing w:line="240" w:lineRule="exact"/>
               <w:ind w:left="81" w:right="103"/>
               <w:rPr>
+                <w:rFonts w:hint="default" w:ascii="Arial" w:hAnsi="Arial" w:cs="Arial"/>
+                <w:sz w:val="22"/>
+                <w:szCs w:val="22"/>
+                <w:lang w:val="en"/>
+              </w:rPr>
+            </w:pPr>
+            <w:r>
+              <w:rPr>
+                <w:rFonts w:hint="default" w:ascii="Arial" w:hAnsi="Arial" w:cs="Arial"/>
+                <w:sz w:val="22"/>
+                <w:szCs w:val="22"/>
+                <w:lang w:val="en"/>
+              </w:rPr>
+              <w:t>Ograničenje</w:t>
+            </w:r>
+          </w:p>
+        </w:tc>
+        <w:tc>
+          <w:tcPr>
+            <w:tcW w:w="1620" w:type="dxa"/>
+          </w:tcPr>
+          <w:p>
+            <w:pPr>
+              <w:pStyle w:val="17"/>
+              <w:spacing w:line="240" w:lineRule="exact"/>
+              <w:ind w:left="77" w:right="88"/>
+              <w:rPr>
                 <w:rFonts w:ascii="Arial" w:hAnsi="Arial" w:cs="Arial"/>
                 <w:sz w:val="22"/>
                 <w:szCs w:val="22"/>
                 <w:lang w:val="sr-Latn-RS"/>
               </w:rPr>
             </w:pPr>
-          </w:p>
-        </w:tc>
-        <w:tc>
-          <w:tcPr>
-            <w:tcW w:w="1620" w:type="dxa"/>
-          </w:tcPr>
-          <w:p>
-            <w:pPr>
-              <w:pStyle w:val="17"/>
-              <w:spacing w:line="240" w:lineRule="exact"/>
-              <w:ind w:left="77" w:right="88"/>
-              <w:rPr>
-                <w:rFonts w:ascii="Arial" w:hAnsi="Arial" w:cs="Arial"/>
-                <w:sz w:val="22"/>
-                <w:szCs w:val="22"/>
-                <w:lang w:val="sr-Latn-RS"/>
-              </w:rPr>
-            </w:pPr>
+            <w:r>
+              <w:rPr>
+                <w:rFonts w:hint="default" w:ascii="Arial" w:hAnsi="Arial" w:cs="Arial"/>
+                <w:sz w:val="22"/>
+                <w:szCs w:val="22"/>
+                <w:lang w:val="en"/>
+              </w:rPr>
+              <w:t>Dinamično</w:t>
+            </w:r>
           </w:p>
         </w:tc>
         <w:tc>
@@ -1054,12 +1282,21 @@
               <w:spacing w:line="240" w:lineRule="exact"/>
               <w:ind w:left="92" w:right="98"/>
               <w:rPr>
-                <w:rFonts w:ascii="Arial" w:hAnsi="Arial" w:cs="Arial"/>
-                <w:sz w:val="22"/>
-                <w:szCs w:val="22"/>
-                <w:lang w:val="sr-Latn-RS"/>
-              </w:rPr>
-            </w:pPr>
+                <w:rFonts w:hint="default" w:ascii="Arial" w:hAnsi="Arial" w:cs="Arial"/>
+                <w:sz w:val="22"/>
+                <w:szCs w:val="22"/>
+                <w:lang w:val="en"/>
+              </w:rPr>
+            </w:pPr>
+            <w:r>
+              <w:rPr>
+                <w:rFonts w:hint="default" w:ascii="Arial" w:hAnsi="Arial" w:cs="Arial"/>
+                <w:sz w:val="22"/>
+                <w:szCs w:val="22"/>
+                <w:lang w:val="en"/>
+              </w:rPr>
+              <w:t>QA</w:t>
+            </w:r>
           </w:p>
         </w:tc>
       </w:tr>
@@ -1073,6 +1310,12 @@
             <w:insideH w:val="single" w:color="BEBEBE" w:themeColor="background1" w:themeShade="BF" w:sz="4" w:space="0"/>
             <w:insideV w:val="single" w:color="BEBEBE" w:themeColor="background1" w:themeShade="BF" w:sz="4" w:space="0"/>
           </w:tblBorders>
+          <w:tblCellMar>
+            <w:top w:w="0" w:type="dxa"/>
+            <w:left w:w="108" w:type="dxa"/>
+            <w:bottom w:w="0" w:type="dxa"/>
+            <w:right w:w="108" w:type="dxa"/>
+          </w:tblCellMar>
         </w:tblPrEx>
         <w:tc>
           <w:tcPr>
@@ -1140,30 +1383,48 @@
               <w:spacing w:line="240" w:lineRule="exact"/>
               <w:ind w:left="81" w:right="103"/>
               <w:rPr>
+                <w:rFonts w:hint="default" w:ascii="Arial" w:hAnsi="Arial" w:cs="Arial"/>
+                <w:sz w:val="22"/>
+                <w:szCs w:val="22"/>
+                <w:lang w:val="en"/>
+              </w:rPr>
+            </w:pPr>
+            <w:r>
+              <w:rPr>
+                <w:rFonts w:hint="default" w:ascii="Arial" w:hAnsi="Arial" w:cs="Arial"/>
+                <w:sz w:val="22"/>
+                <w:szCs w:val="22"/>
+                <w:lang w:val="en"/>
+              </w:rPr>
+              <w:t>Ograničenje</w:t>
+            </w:r>
+          </w:p>
+        </w:tc>
+        <w:tc>
+          <w:tcPr>
+            <w:tcW w:w="1620" w:type="dxa"/>
+          </w:tcPr>
+          <w:p>
+            <w:pPr>
+              <w:pStyle w:val="17"/>
+              <w:spacing w:line="240" w:lineRule="exact"/>
+              <w:ind w:left="77" w:right="88"/>
+              <w:rPr>
                 <w:rFonts w:ascii="Arial" w:hAnsi="Arial" w:cs="Arial"/>
                 <w:sz w:val="22"/>
                 <w:szCs w:val="22"/>
                 <w:lang w:val="sr-Latn-RS"/>
               </w:rPr>
             </w:pPr>
-          </w:p>
-        </w:tc>
-        <w:tc>
-          <w:tcPr>
-            <w:tcW w:w="1620" w:type="dxa"/>
-          </w:tcPr>
-          <w:p>
-            <w:pPr>
-              <w:pStyle w:val="17"/>
-              <w:spacing w:line="240" w:lineRule="exact"/>
-              <w:ind w:left="77" w:right="88"/>
-              <w:rPr>
-                <w:rFonts w:ascii="Arial" w:hAnsi="Arial" w:cs="Arial"/>
-                <w:sz w:val="22"/>
-                <w:szCs w:val="22"/>
-                <w:lang w:val="sr-Latn-RS"/>
-              </w:rPr>
-            </w:pPr>
+            <w:r>
+              <w:rPr>
+                <w:rFonts w:hint="default" w:ascii="Arial" w:hAnsi="Arial" w:cs="Arial"/>
+                <w:sz w:val="22"/>
+                <w:szCs w:val="22"/>
+                <w:lang w:val="en"/>
+              </w:rPr>
+              <w:t>Dinamično</w:t>
+            </w:r>
           </w:p>
         </w:tc>
         <w:tc>
@@ -1177,12 +1438,21 @@
               <w:spacing w:line="240" w:lineRule="exact"/>
               <w:ind w:left="92" w:right="98"/>
               <w:rPr>
-                <w:rFonts w:ascii="Arial" w:hAnsi="Arial" w:cs="Arial"/>
-                <w:sz w:val="22"/>
-                <w:szCs w:val="22"/>
-                <w:lang w:val="sr-Latn-RS"/>
-              </w:rPr>
-            </w:pPr>
+                <w:rFonts w:hint="default" w:ascii="Arial" w:hAnsi="Arial" w:cs="Arial"/>
+                <w:sz w:val="22"/>
+                <w:szCs w:val="22"/>
+                <w:lang w:val="en"/>
+              </w:rPr>
+            </w:pPr>
+            <w:r>
+              <w:rPr>
+                <w:rFonts w:hint="default" w:ascii="Arial" w:hAnsi="Arial" w:cs="Arial"/>
+                <w:sz w:val="22"/>
+                <w:szCs w:val="22"/>
+                <w:lang w:val="en"/>
+              </w:rPr>
+              <w:t>QA</w:t>
+            </w:r>
           </w:p>
         </w:tc>
       </w:tr>
@@ -1196,6 +1466,12 @@
             <w:insideH w:val="single" w:color="BEBEBE" w:themeColor="background1" w:themeShade="BF" w:sz="4" w:space="0"/>
             <w:insideV w:val="single" w:color="BEBEBE" w:themeColor="background1" w:themeShade="BF" w:sz="4" w:space="0"/>
           </w:tblBorders>
+          <w:tblCellMar>
+            <w:top w:w="0" w:type="dxa"/>
+            <w:left w:w="108" w:type="dxa"/>
+            <w:bottom w:w="0" w:type="dxa"/>
+            <w:right w:w="108" w:type="dxa"/>
+          </w:tblCellMar>
         </w:tblPrEx>
         <w:tc>
           <w:tcPr>
@@ -1269,6 +1545,15 @@
                 <w:lang w:val="sr-Latn-RS"/>
               </w:rPr>
             </w:pPr>
+            <w:r>
+              <w:rPr>
+                <w:rFonts w:hint="default" w:ascii="Arial" w:hAnsi="Arial" w:cs="Arial"/>
+                <w:sz w:val="22"/>
+                <w:szCs w:val="22"/>
+                <w:lang w:val="en"/>
+              </w:rPr>
+              <w:t>Ograničenje</w:t>
+            </w:r>
           </w:p>
         </w:tc>
         <w:tc>
@@ -1281,12 +1566,21 @@
               <w:spacing w:line="240" w:lineRule="exact"/>
               <w:ind w:left="77" w:right="88"/>
               <w:rPr>
-                <w:rFonts w:ascii="Arial" w:hAnsi="Arial" w:cs="Arial"/>
-                <w:sz w:val="22"/>
-                <w:szCs w:val="22"/>
-                <w:lang w:val="sr-Latn-RS"/>
-              </w:rPr>
-            </w:pPr>
+                <w:rFonts w:hint="default" w:ascii="Arial" w:hAnsi="Arial" w:cs="Arial"/>
+                <w:sz w:val="22"/>
+                <w:szCs w:val="22"/>
+                <w:lang w:val="en"/>
+              </w:rPr>
+            </w:pPr>
+            <w:r>
+              <w:rPr>
+                <w:rFonts w:hint="default" w:ascii="Arial" w:hAnsi="Arial" w:cs="Arial"/>
+                <w:sz w:val="22"/>
+                <w:szCs w:val="22"/>
+                <w:lang w:val="en"/>
+              </w:rPr>
+              <w:t>Statično</w:t>
+            </w:r>
           </w:p>
         </w:tc>
         <w:tc>
@@ -1300,12 +1594,21 @@
               <w:spacing w:line="240" w:lineRule="exact"/>
               <w:ind w:left="92" w:right="98"/>
               <w:rPr>
-                <w:rFonts w:ascii="Arial" w:hAnsi="Arial" w:cs="Arial"/>
-                <w:sz w:val="22"/>
-                <w:szCs w:val="22"/>
-                <w:lang w:val="sr-Latn-RS"/>
-              </w:rPr>
-            </w:pPr>
+                <w:rFonts w:hint="default" w:ascii="Arial" w:hAnsi="Arial" w:cs="Arial"/>
+                <w:sz w:val="22"/>
+                <w:szCs w:val="22"/>
+                <w:lang w:val="en"/>
+              </w:rPr>
+            </w:pPr>
+            <w:r>
+              <w:rPr>
+                <w:rFonts w:hint="default" w:ascii="Arial" w:hAnsi="Arial" w:cs="Arial"/>
+                <w:sz w:val="22"/>
+                <w:szCs w:val="22"/>
+                <w:lang w:val="en"/>
+              </w:rPr>
+              <w:t>QA</w:t>
+            </w:r>
           </w:p>
         </w:tc>
       </w:tr>
@@ -1319,6 +1622,12 @@
             <w:insideH w:val="single" w:color="BEBEBE" w:themeColor="background1" w:themeShade="BF" w:sz="4" w:space="0"/>
             <w:insideV w:val="single" w:color="BEBEBE" w:themeColor="background1" w:themeShade="BF" w:sz="4" w:space="0"/>
           </w:tblBorders>
+          <w:tblCellMar>
+            <w:top w:w="0" w:type="dxa"/>
+            <w:left w:w="108" w:type="dxa"/>
+            <w:bottom w:w="0" w:type="dxa"/>
+            <w:right w:w="108" w:type="dxa"/>
+          </w:tblCellMar>
         </w:tblPrEx>
         <w:tc>
           <w:tcPr>
@@ -1392,6 +1701,15 @@
                 <w:lang w:val="sr-Latn-RS"/>
               </w:rPr>
             </w:pPr>
+            <w:r>
+              <w:rPr>
+                <w:rFonts w:hint="default" w:ascii="Arial" w:hAnsi="Arial" w:cs="Arial"/>
+                <w:sz w:val="22"/>
+                <w:szCs w:val="22"/>
+                <w:lang w:val="en"/>
+              </w:rPr>
+              <w:t>Ograničenje</w:t>
+            </w:r>
           </w:p>
         </w:tc>
         <w:tc>
@@ -1404,12 +1722,21 @@
               <w:spacing w:line="240" w:lineRule="exact"/>
               <w:ind w:left="77" w:right="88"/>
               <w:rPr>
-                <w:rFonts w:ascii="Arial" w:hAnsi="Arial" w:cs="Arial"/>
-                <w:sz w:val="22"/>
-                <w:szCs w:val="22"/>
-                <w:lang w:val="sr-Latn-RS"/>
-              </w:rPr>
-            </w:pPr>
+                <w:rFonts w:hint="default" w:ascii="Arial" w:hAnsi="Arial" w:cs="Arial"/>
+                <w:sz w:val="22"/>
+                <w:szCs w:val="22"/>
+                <w:lang w:val="en"/>
+              </w:rPr>
+            </w:pPr>
+            <w:r>
+              <w:rPr>
+                <w:rFonts w:hint="default" w:ascii="Arial" w:hAnsi="Arial" w:cs="Arial"/>
+                <w:sz w:val="22"/>
+                <w:szCs w:val="22"/>
+                <w:lang w:val="en"/>
+              </w:rPr>
+              <w:t>Dinamično</w:t>
+            </w:r>
           </w:p>
         </w:tc>
         <w:tc>
@@ -1423,12 +1750,21 @@
               <w:spacing w:line="240" w:lineRule="exact"/>
               <w:ind w:left="92" w:right="98"/>
               <w:rPr>
-                <w:rFonts w:ascii="Arial" w:hAnsi="Arial" w:cs="Arial"/>
-                <w:sz w:val="22"/>
-                <w:szCs w:val="22"/>
-                <w:lang w:val="sr-Latn-RS"/>
-              </w:rPr>
-            </w:pPr>
+                <w:rFonts w:hint="default" w:ascii="Arial" w:hAnsi="Arial" w:cs="Arial"/>
+                <w:sz w:val="22"/>
+                <w:szCs w:val="22"/>
+                <w:lang w:val="en"/>
+              </w:rPr>
+            </w:pPr>
+            <w:r>
+              <w:rPr>
+                <w:rFonts w:hint="default" w:ascii="Arial" w:hAnsi="Arial" w:cs="Arial"/>
+                <w:sz w:val="22"/>
+                <w:szCs w:val="22"/>
+                <w:lang w:val="en"/>
+              </w:rPr>
+              <w:t>Marketing</w:t>
+            </w:r>
           </w:p>
         </w:tc>
       </w:tr>

</xml_diff>